<commit_message>
updated cahnges to launch settings
</commit_message>
<xml_diff>
--- a/Launch Settings.docx
+++ b/Launch Settings.docx
@@ -19,7 +19,43 @@
           <w:szCs w:val="40"/>
           <w:lang w:val="en-US"/>
         </w:rPr>
-        <w:t>Launch Settings.json:</w:t>
+        <w:t xml:space="preserve">Launch </w:t>
+      </w:r>
+      <w:proofErr w:type="spellStart"/>
+      <w:r>
+        <w:rPr>
+          <w:sz w:val="40"/>
+          <w:szCs w:val="40"/>
+          <w:lang w:val="en-US"/>
+        </w:rPr>
+        <w:t>Settings.json</w:t>
+      </w:r>
+      <w:proofErr w:type="spellEnd"/>
+      <w:r>
+        <w:rPr>
+          <w:sz w:val="40"/>
+          <w:szCs w:val="40"/>
+          <w:lang w:val="en-US"/>
+        </w:rPr>
+        <w:t>(</w:t>
+      </w:r>
+      <w:proofErr w:type="spellStart"/>
+      <w:r>
+        <w:rPr>
+          <w:sz w:val="40"/>
+          <w:szCs w:val="40"/>
+          <w:lang w:val="en-US"/>
+        </w:rPr>
+        <w:t>s.Mangayarkarasi</w:t>
+      </w:r>
+      <w:proofErr w:type="spellEnd"/>
+      <w:r>
+        <w:rPr>
+          <w:sz w:val="40"/>
+          <w:szCs w:val="40"/>
+          <w:lang w:val="en-US"/>
+        </w:rPr>
+        <w:t>)</w:t>
       </w:r>
     </w:p>
     <w:p>
@@ -53,7 +89,61 @@
           <w:szCs w:val="40"/>
           <w:lang w:val="en-US"/>
         </w:rPr>
-        <w:t>2. it has two profiles with commandName: IISExpress and commanName: Project</w:t>
+        <w:t xml:space="preserve">2. it has two profiles with </w:t>
+      </w:r>
+      <w:proofErr w:type="spellStart"/>
+      <w:r>
+        <w:rPr>
+          <w:sz w:val="40"/>
+          <w:szCs w:val="40"/>
+          <w:lang w:val="en-US"/>
+        </w:rPr>
+        <w:t>commandName</w:t>
+      </w:r>
+      <w:proofErr w:type="spellEnd"/>
+      <w:r>
+        <w:rPr>
+          <w:sz w:val="40"/>
+          <w:szCs w:val="40"/>
+          <w:lang w:val="en-US"/>
+        </w:rPr>
+        <w:t xml:space="preserve">: </w:t>
+      </w:r>
+      <w:proofErr w:type="spellStart"/>
+      <w:r>
+        <w:rPr>
+          <w:sz w:val="40"/>
+          <w:szCs w:val="40"/>
+          <w:lang w:val="en-US"/>
+        </w:rPr>
+        <w:t>IISExpress</w:t>
+      </w:r>
+      <w:proofErr w:type="spellEnd"/>
+      <w:r>
+        <w:rPr>
+          <w:sz w:val="40"/>
+          <w:szCs w:val="40"/>
+          <w:lang w:val="en-US"/>
+        </w:rPr>
+        <w:t xml:space="preserve"> and </w:t>
+      </w:r>
+      <w:proofErr w:type="spellStart"/>
+      <w:r>
+        <w:rPr>
+          <w:sz w:val="40"/>
+          <w:szCs w:val="40"/>
+          <w:lang w:val="en-US"/>
+        </w:rPr>
+        <w:t>commanName</w:t>
+      </w:r>
+      <w:proofErr w:type="spellEnd"/>
+      <w:r>
+        <w:rPr>
+          <w:sz w:val="40"/>
+          <w:szCs w:val="40"/>
+          <w:lang w:val="en-US"/>
+        </w:rPr>
+        <w:t>: Project</w:t>
       </w:r>
     </w:p>
     <w:p>
@@ -70,7 +160,43 @@
           <w:szCs w:val="40"/>
           <w:lang w:val="en-US"/>
         </w:rPr>
-        <w:t xml:space="preserve">3. if you Debug ur app with selecting IISExpress then it will run in port specified by it </w:t>
+        <w:t xml:space="preserve">3. if you Debug </w:t>
+      </w:r>
+      <w:proofErr w:type="spellStart"/>
+      <w:r>
+        <w:rPr>
+          <w:sz w:val="40"/>
+          <w:szCs w:val="40"/>
+          <w:lang w:val="en-US"/>
+        </w:rPr>
+        <w:t>ur</w:t>
+      </w:r>
+      <w:proofErr w:type="spellEnd"/>
+      <w:r>
+        <w:rPr>
+          <w:sz w:val="40"/>
+          <w:szCs w:val="40"/>
+          <w:lang w:val="en-US"/>
+        </w:rPr>
+        <w:t xml:space="preserve"> app with selecting </w:t>
+      </w:r>
+      <w:proofErr w:type="spellStart"/>
+      <w:r>
+        <w:rPr>
+          <w:sz w:val="40"/>
+          <w:szCs w:val="40"/>
+          <w:lang w:val="en-US"/>
+        </w:rPr>
+        <w:t>IISExpress</w:t>
+      </w:r>
+      <w:proofErr w:type="spellEnd"/>
+      <w:r>
+        <w:rPr>
+          <w:sz w:val="40"/>
+          <w:szCs w:val="40"/>
+          <w:lang w:val="en-US"/>
+        </w:rPr>
+        <w:t xml:space="preserve"> then it will run in port specified by it </w:t>
       </w:r>
     </w:p>
     <w:p>
@@ -81,13 +207,23 @@
           <w:lang w:val="en-US"/>
         </w:rPr>
       </w:pPr>
-      <w:r>
-        <w:rPr>
-          <w:sz w:val="40"/>
-          <w:szCs w:val="40"/>
-          <w:lang w:val="en-US"/>
-        </w:rPr>
-        <w:t>i.e application URL: mentioned in it or</w:t>
+      <w:proofErr w:type="spellStart"/>
+      <w:r>
+        <w:rPr>
+          <w:sz w:val="40"/>
+          <w:szCs w:val="40"/>
+          <w:lang w:val="en-US"/>
+        </w:rPr>
+        <w:t>i.e</w:t>
+      </w:r>
+      <w:proofErr w:type="spellEnd"/>
+      <w:r>
+        <w:rPr>
+          <w:sz w:val="40"/>
+          <w:szCs w:val="40"/>
+          <w:lang w:val="en-US"/>
+        </w:rPr>
+        <w:t xml:space="preserve"> application URL: mentioned in it or</w:t>
       </w:r>
     </w:p>
     <w:p>
@@ -104,8 +240,28 @@
           <w:szCs w:val="40"/>
           <w:lang w:val="en-US"/>
         </w:rPr>
-        <w:t xml:space="preserve"> if we select Project it will run in that port specified by it in launchsettings .json</w:t>
-      </w:r>
+        <w:t xml:space="preserve"> if we select Project it will run in that port specified by it in </w:t>
+      </w:r>
+      <w:proofErr w:type="spellStart"/>
+      <w:proofErr w:type="gramStart"/>
+      <w:r>
+        <w:rPr>
+          <w:sz w:val="40"/>
+          <w:szCs w:val="40"/>
+          <w:lang w:val="en-US"/>
+        </w:rPr>
+        <w:t>launchsettings</w:t>
+      </w:r>
+      <w:proofErr w:type="spellEnd"/>
+      <w:r>
+        <w:rPr>
+          <w:sz w:val="40"/>
+          <w:szCs w:val="40"/>
+          <w:lang w:val="en-US"/>
+        </w:rPr>
+        <w:t xml:space="preserve"> .json</w:t>
+      </w:r>
+      <w:proofErr w:type="gramEnd"/>
     </w:p>
     <w:p>
       <w:pPr>
@@ -115,13 +271,23 @@
           <w:lang w:val="en-US"/>
         </w:rPr>
       </w:pPr>
-      <w:r>
-        <w:rPr>
-          <w:sz w:val="40"/>
-          <w:szCs w:val="40"/>
-          <w:lang w:val="en-US"/>
-        </w:rPr>
-        <w:t xml:space="preserve">i.e application URL: mentioned in it </w:t>
+      <w:proofErr w:type="spellStart"/>
+      <w:r>
+        <w:rPr>
+          <w:sz w:val="40"/>
+          <w:szCs w:val="40"/>
+          <w:lang w:val="en-US"/>
+        </w:rPr>
+        <w:t>i.e</w:t>
+      </w:r>
+      <w:proofErr w:type="spellEnd"/>
+      <w:r>
+        <w:rPr>
+          <w:sz w:val="40"/>
+          <w:szCs w:val="40"/>
+          <w:lang w:val="en-US"/>
+        </w:rPr>
+        <w:t xml:space="preserve"> application URL: mentioned in it </w:t>
       </w:r>
     </w:p>
     <w:p>
@@ -187,7 +353,43 @@
           <w:szCs w:val="40"/>
           <w:lang w:val="en-US"/>
         </w:rPr>
-        <w:t xml:space="preserve">4. it will use IIS or IISExpress as server if profile is IISExpress </w:t>
+        <w:t xml:space="preserve">4. it will use IIS or </w:t>
+      </w:r>
+      <w:proofErr w:type="spellStart"/>
+      <w:r>
+        <w:rPr>
+          <w:sz w:val="40"/>
+          <w:szCs w:val="40"/>
+          <w:lang w:val="en-US"/>
+        </w:rPr>
+        <w:t>IISExpress</w:t>
+      </w:r>
+      <w:proofErr w:type="spellEnd"/>
+      <w:r>
+        <w:rPr>
+          <w:sz w:val="40"/>
+          <w:szCs w:val="40"/>
+          <w:lang w:val="en-US"/>
+        </w:rPr>
+        <w:t xml:space="preserve"> as server if profile is </w:t>
+      </w:r>
+      <w:proofErr w:type="spellStart"/>
+      <w:r>
+        <w:rPr>
+          <w:sz w:val="40"/>
+          <w:szCs w:val="40"/>
+          <w:lang w:val="en-US"/>
+        </w:rPr>
+        <w:t>IISExpress</w:t>
+      </w:r>
+      <w:proofErr w:type="spellEnd"/>
+      <w:r>
+        <w:rPr>
+          <w:sz w:val="40"/>
+          <w:szCs w:val="40"/>
+          <w:lang w:val="en-US"/>
+        </w:rPr>
+        <w:t xml:space="preserve"> </w:t>
       </w:r>
     </w:p>
     <w:p>

</xml_diff>